<commit_message>
Update script + write up
</commit_message>
<xml_diff>
--- a/Write up.docx
+++ b/Write up.docx
@@ -57,7 +57,7 @@
           <w:szCs w:val="28"/>
           <w:lang w:val="en-US"/>
         </w:rPr>
-        <w:t>arty</w:t>
+        <w:t xml:space="preserve">arty on the </w:t>
       </w:r>
       <w:r>
         <w:rPr>
@@ -68,7 +68,7 @@
           <w:szCs w:val="28"/>
           <w:lang w:val="en-US"/>
         </w:rPr>
-        <w:t xml:space="preserve"> </w:t>
+        <w:t xml:space="preserve">Reopening Policy </w:t>
       </w:r>
       <w:r>
         <w:rPr>
@@ -79,7 +79,7 @@
           <w:szCs w:val="28"/>
           <w:lang w:val="en-US"/>
         </w:rPr>
-        <w:t>on the</w:t>
+        <w:t xml:space="preserve">and the </w:t>
       </w:r>
       <w:r>
         <w:rPr>
@@ -90,90 +90,75 @@
           <w:szCs w:val="28"/>
           <w:lang w:val="en-US"/>
         </w:rPr>
+        <w:t>Number of Covid-19 Cases in the US</w:t>
+      </w:r>
+    </w:p>
+    <w:p>
+      <w:pPr>
+        <w:spacing w:line="360" w:lineRule="auto"/>
+        <w:jc w:val="center"/>
+        <w:rPr>
+          <w:rFonts w:ascii="Times New Roman" w:hAnsi="Times New Roman" w:cs="Times New Roman"/>
+          <w:lang w:val="en-US"/>
+        </w:rPr>
+      </w:pPr>
+      <w:r>
+        <w:rPr>
+          <w:rFonts w:ascii="Times New Roman" w:hAnsi="Times New Roman" w:cs="Times New Roman"/>
+          <w:lang w:val="en-US"/>
+        </w:rPr>
+        <w:t>Nadia Fitriani</w:t>
+      </w:r>
+    </w:p>
+    <w:p>
+      <w:pPr>
+        <w:spacing w:line="360" w:lineRule="auto"/>
+        <w:jc w:val="center"/>
+        <w:rPr>
+          <w:rFonts w:ascii="Times New Roman" w:hAnsi="Times New Roman" w:cs="Times New Roman"/>
+          <w:lang w:val="en-US"/>
+        </w:rPr>
+      </w:pPr>
+      <w:proofErr w:type="spellStart"/>
+      <w:r>
+        <w:rPr>
+          <w:rFonts w:ascii="Times New Roman" w:hAnsi="Times New Roman" w:cs="Times New Roman"/>
+          <w:lang w:val="en-US"/>
+        </w:rPr>
+        <w:t>Yuwen</w:t>
+      </w:r>
+      <w:proofErr w:type="spellEnd"/>
+      <w:r>
+        <w:rPr>
+          <w:rFonts w:ascii="Times New Roman" w:hAnsi="Times New Roman" w:cs="Times New Roman"/>
+          <w:lang w:val="en-US"/>
+        </w:rPr>
         <w:t xml:space="preserve"> </w:t>
       </w:r>
-      <w:r>
+      <w:proofErr w:type="spellStart"/>
+      <w:r>
+        <w:rPr>
+          <w:rFonts w:ascii="Times New Roman" w:hAnsi="Times New Roman" w:cs="Times New Roman"/>
+          <w:lang w:val="en-US"/>
+        </w:rPr>
+        <w:t>Xiong</w:t>
+      </w:r>
+      <w:proofErr w:type="spellEnd"/>
+    </w:p>
+    <w:p>
+      <w:pPr>
+        <w:spacing w:line="360" w:lineRule="auto"/>
         <w:rPr>
           <w:rFonts w:ascii="Times New Roman" w:hAnsi="Times New Roman" w:cs="Times New Roman"/>
           <w:b/>
           <w:bCs/>
-          <w:sz w:val="28"/>
-          <w:szCs w:val="28"/>
-          <w:lang w:val="en-US"/>
-        </w:rPr>
-        <w:t xml:space="preserve">Reopening Policy </w:t>
-      </w:r>
-      <w:r>
-        <w:rPr>
-          <w:rFonts w:ascii="Times New Roman" w:hAnsi="Times New Roman" w:cs="Times New Roman"/>
-          <w:b/>
-          <w:bCs/>
-          <w:sz w:val="28"/>
-          <w:szCs w:val="28"/>
-          <w:lang w:val="en-US"/>
-        </w:rPr>
-        <w:t xml:space="preserve">and the </w:t>
-      </w:r>
-      <w:r>
-        <w:rPr>
-          <w:rFonts w:ascii="Times New Roman" w:hAnsi="Times New Roman" w:cs="Times New Roman"/>
-          <w:b/>
-          <w:bCs/>
-          <w:sz w:val="28"/>
-          <w:szCs w:val="28"/>
-          <w:lang w:val="en-US"/>
-        </w:rPr>
-        <w:t>Number of Covid-19 Cases in the US</w:t>
-      </w:r>
-    </w:p>
-    <w:p>
-      <w:pPr>
-        <w:spacing w:line="360" w:lineRule="auto"/>
-        <w:jc w:val="center"/>
-        <w:rPr>
-          <w:rFonts w:ascii="Times New Roman" w:hAnsi="Times New Roman" w:cs="Times New Roman"/>
-          <w:lang w:val="en-US"/>
-        </w:rPr>
-      </w:pPr>
-      <w:r>
-        <w:rPr>
-          <w:rFonts w:ascii="Times New Roman" w:hAnsi="Times New Roman" w:cs="Times New Roman"/>
-          <w:lang w:val="en-US"/>
-        </w:rPr>
-        <w:t>Nadia Fitriani</w:t>
-      </w:r>
-    </w:p>
-    <w:p>
-      <w:pPr>
-        <w:spacing w:line="360" w:lineRule="auto"/>
-        <w:jc w:val="center"/>
-        <w:rPr>
-          <w:rFonts w:ascii="Times New Roman" w:hAnsi="Times New Roman" w:cs="Times New Roman"/>
-          <w:lang w:val="en-US"/>
-        </w:rPr>
-      </w:pPr>
-      <w:r>
-        <w:rPr>
-          <w:rFonts w:ascii="Times New Roman" w:hAnsi="Times New Roman" w:cs="Times New Roman"/>
-          <w:lang w:val="en-US"/>
-        </w:rPr>
-        <w:t>Yuwen Xiong</w:t>
-      </w:r>
-    </w:p>
-    <w:p>
-      <w:pPr>
-        <w:spacing w:line="360" w:lineRule="auto"/>
-        <w:rPr>
-          <w:rFonts w:ascii="Times New Roman" w:hAnsi="Times New Roman" w:cs="Times New Roman"/>
-          <w:b/>
-          <w:bCs/>
-          <w:lang w:val="en-US"/>
-        </w:rPr>
-      </w:pPr>
-    </w:p>
-    <w:p>
-      <w:pPr>
-        <w:pStyle w:val="a3"/>
+          <w:lang w:val="en-US"/>
+        </w:rPr>
+      </w:pPr>
+    </w:p>
+    <w:p>
+      <w:pPr>
+        <w:pStyle w:val="ListParagraph"/>
         <w:numPr>
           <w:ilvl w:val="0"/>
           <w:numId w:val="2"/>
@@ -193,16 +178,7 @@
           <w:bCs/>
           <w:lang w:val="en-US"/>
         </w:rPr>
-        <w:t>Introduction</w:t>
-      </w:r>
-      <w:r>
-        <w:rPr>
-          <w:rFonts w:ascii="Times New Roman" w:hAnsi="Times New Roman" w:cs="Times New Roman"/>
-          <w:b/>
-          <w:bCs/>
-          <w:lang w:val="en-US"/>
-        </w:rPr>
-        <w:t>/Executive Summary</w:t>
+        <w:t>Executive Summary</w:t>
       </w:r>
     </w:p>
     <w:p>
@@ -304,7 +280,7 @@
     </w:p>
     <w:p>
       <w:pPr>
-        <w:pStyle w:val="a3"/>
+        <w:pStyle w:val="ListParagraph"/>
         <w:numPr>
           <w:ilvl w:val="0"/>
           <w:numId w:val="3"/>
@@ -313,7 +289,7 @@
         <w:ind w:firstLine="0"/>
         <w:jc w:val="both"/>
         <w:rPr>
-          <w:rFonts w:ascii="Times New Roman" w:hAnsi="Times New Roman" w:cs="Times New Roman" w:hint="eastAsia"/>
+          <w:rFonts w:ascii="Times New Roman" w:hAnsi="Times New Roman" w:cs="Times New Roman"/>
           <w:lang w:val="en-US" w:eastAsia="zh-CN"/>
         </w:rPr>
       </w:pPr>
@@ -327,7 +303,7 @@
     </w:p>
     <w:p>
       <w:pPr>
-        <w:pStyle w:val="a3"/>
+        <w:pStyle w:val="ListParagraph"/>
         <w:numPr>
           <w:ilvl w:val="0"/>
           <w:numId w:val="3"/>
@@ -381,7 +357,7 @@
     </w:p>
     <w:p>
       <w:pPr>
-        <w:pStyle w:val="a3"/>
+        <w:pStyle w:val="ListParagraph"/>
         <w:numPr>
           <w:ilvl w:val="0"/>
           <w:numId w:val="5"/>
@@ -424,7 +400,7 @@
     </w:p>
     <w:p>
       <w:pPr>
-        <w:pStyle w:val="a3"/>
+        <w:pStyle w:val="ListParagraph"/>
         <w:numPr>
           <w:ilvl w:val="0"/>
           <w:numId w:val="5"/>
@@ -453,7 +429,7 @@
     </w:p>
     <w:p>
       <w:pPr>
-        <w:pStyle w:val="a3"/>
+        <w:pStyle w:val="ListParagraph"/>
         <w:numPr>
           <w:ilvl w:val="0"/>
           <w:numId w:val="5"/>
@@ -479,20 +455,30 @@
         </w:rPr>
         <w:t xml:space="preserve">ataset for </w:t>
       </w:r>
-      <w:r>
-        <w:rPr>
-          <w:rFonts w:ascii="Times New Roman" w:hAnsi="Times New Roman" w:cs="Times New Roman"/>
-          <w:lang w:val="en-US" w:eastAsia="zh-CN"/>
-        </w:rPr>
-        <w:t>Covid cases (downloaded and tidied)</w:t>
-      </w:r>
-    </w:p>
-    <w:p>
-      <w:pPr>
-        <w:spacing w:line="360" w:lineRule="auto"/>
+      <w:proofErr w:type="spellStart"/>
+      <w:r>
+        <w:rPr>
+          <w:rFonts w:ascii="Times New Roman" w:hAnsi="Times New Roman" w:cs="Times New Roman"/>
+          <w:lang w:val="en-US" w:eastAsia="zh-CN"/>
+        </w:rPr>
+        <w:t>Covid</w:t>
+      </w:r>
+      <w:proofErr w:type="spellEnd"/>
+      <w:r>
+        <w:rPr>
+          <w:rFonts w:ascii="Times New Roman" w:hAnsi="Times New Roman" w:cs="Times New Roman"/>
+          <w:lang w:val="en-US" w:eastAsia="zh-CN"/>
+        </w:rPr>
+        <w:t xml:space="preserve"> cases (downloaded and tidied)</w:t>
+      </w:r>
+    </w:p>
+    <w:p>
+      <w:pPr>
+        <w:spacing w:line="360" w:lineRule="auto"/>
+        <w:ind w:firstLine="720"/>
         <w:jc w:val="both"/>
         <w:rPr>
-          <w:rFonts w:ascii="Times New Roman" w:hAnsi="Times New Roman" w:cs="Times New Roman" w:hint="eastAsia"/>
+          <w:rFonts w:ascii="Times New Roman" w:hAnsi="Times New Roman" w:cs="Times New Roman"/>
           <w:lang w:val="en-US" w:eastAsia="zh-CN"/>
         </w:rPr>
       </w:pPr>
@@ -530,6 +516,7 @@
     <w:p>
       <w:pPr>
         <w:spacing w:line="360" w:lineRule="auto"/>
+        <w:ind w:firstLine="720"/>
         <w:jc w:val="both"/>
         <w:rPr>
           <w:rFonts w:ascii="Times New Roman" w:hAnsi="Times New Roman" w:cs="Times New Roman"/>
@@ -538,17 +525,26 @@
       </w:pPr>
       <w:r>
         <w:rPr>
-          <w:rFonts w:ascii="Times New Roman" w:hAnsi="Times New Roman" w:cs="Times New Roman" w:hint="eastAsia"/>
-          <w:lang w:val="en-US" w:eastAsia="zh-CN"/>
-        </w:rPr>
-        <w:t>O</w:t>
-      </w:r>
-      <w:r>
-        <w:rPr>
-          <w:rFonts w:ascii="Times New Roman" w:hAnsi="Times New Roman" w:cs="Times New Roman"/>
-          <w:lang w:val="en-US" w:eastAsia="zh-CN"/>
-        </w:rPr>
-        <w:t>ur main finding is that…</w:t>
+          <w:rFonts w:ascii="Times New Roman" w:hAnsi="Times New Roman" w:cs="Times New Roman"/>
+          <w:lang w:val="en-US" w:eastAsia="zh-CN"/>
+        </w:rPr>
+        <w:t xml:space="preserve">We find that most of the states implement reopening policy on </w:t>
+      </w:r>
+      <w:proofErr w:type="spellStart"/>
+      <w:r>
+        <w:rPr>
+          <w:rFonts w:ascii="Times New Roman" w:hAnsi="Times New Roman" w:cs="Times New Roman"/>
+          <w:lang w:val="en-US" w:eastAsia="zh-CN"/>
+        </w:rPr>
+        <w:t>mid May</w:t>
+      </w:r>
+      <w:proofErr w:type="spellEnd"/>
+      <w:r>
+        <w:rPr>
+          <w:rFonts w:ascii="Times New Roman" w:hAnsi="Times New Roman" w:cs="Times New Roman"/>
+          <w:lang w:val="en-US" w:eastAsia="zh-CN"/>
+        </w:rPr>
+        <w:t xml:space="preserve"> 2020 on average which was only two months after most states reported their first COVID-19 cases (early March 2020). After the reopening policy, the trend of the number of new daily cases decreased only until June 2020, then increasing again around July-August 2020, and after October 2020, the number of cases soared, creating a third wave in the US.</w:t>
       </w:r>
     </w:p>
     <w:p>
@@ -580,7 +576,7 @@
     </w:p>
     <w:p>
       <w:pPr>
-        <w:pStyle w:val="a3"/>
+        <w:pStyle w:val="ListParagraph"/>
         <w:numPr>
           <w:ilvl w:val="0"/>
           <w:numId w:val="6"/>
@@ -612,7 +608,7 @@
     </w:p>
     <w:p>
       <w:pPr>
-        <w:pStyle w:val="a3"/>
+        <w:pStyle w:val="ListParagraph"/>
         <w:numPr>
           <w:ilvl w:val="0"/>
           <w:numId w:val="6"/>
@@ -620,18 +616,26 @@
         <w:spacing w:line="360" w:lineRule="auto"/>
         <w:jc w:val="both"/>
         <w:rPr>
+          <w:rFonts w:ascii="Times New Roman" w:hAnsi="Times New Roman" w:cs="Times New Roman"/>
+          <w:highlight w:val="yellow"/>
+          <w:lang w:val="en-US" w:eastAsia="zh-CN"/>
+        </w:rPr>
+      </w:pPr>
+      <w:r>
+        <w:rPr>
           <w:rFonts w:ascii="Times New Roman" w:hAnsi="Times New Roman" w:cs="Times New Roman" w:hint="eastAsia"/>
           <w:highlight w:val="yellow"/>
           <w:lang w:val="en-US" w:eastAsia="zh-CN"/>
         </w:rPr>
-      </w:pPr>
-      <w:r>
-        <w:rPr>
-          <w:rFonts w:ascii="Times New Roman" w:hAnsi="Times New Roman" w:cs="Times New Roman" w:hint="eastAsia"/>
+        <w:t>C</w:t>
+      </w:r>
+      <w:r>
+        <w:rPr>
+          <w:rFonts w:ascii="Times New Roman" w:hAnsi="Times New Roman" w:cs="Times New Roman"/>
           <w:highlight w:val="yellow"/>
           <w:lang w:val="en-US" w:eastAsia="zh-CN"/>
         </w:rPr>
-        <w:t>C</w:t>
+        <w:t xml:space="preserve">reate </w:t>
       </w:r>
       <w:r>
         <w:rPr>
@@ -639,7 +643,7 @@
           <w:highlight w:val="yellow"/>
           <w:lang w:val="en-US" w:eastAsia="zh-CN"/>
         </w:rPr>
-        <w:t xml:space="preserve">reate </w:t>
+        <w:t xml:space="preserve">informative and elaborate </w:t>
       </w:r>
       <w:r>
         <w:rPr>
@@ -647,20 +651,13 @@
           <w:highlight w:val="yellow"/>
           <w:lang w:val="en-US" w:eastAsia="zh-CN"/>
         </w:rPr>
-        <w:t xml:space="preserve">informative and elaborate </w:t>
-      </w:r>
-      <w:r>
-        <w:rPr>
-          <w:rFonts w:ascii="Times New Roman" w:hAnsi="Times New Roman" w:cs="Times New Roman"/>
-          <w:highlight w:val="yellow"/>
-          <w:lang w:val="en-US" w:eastAsia="zh-CN"/>
-        </w:rPr>
         <w:t>plots</w:t>
       </w:r>
     </w:p>
     <w:p>
       <w:pPr>
         <w:spacing w:line="360" w:lineRule="auto"/>
+        <w:ind w:firstLine="360"/>
         <w:jc w:val="both"/>
         <w:rPr>
           <w:rFonts w:ascii="Times New Roman" w:hAnsi="Times New Roman" w:cs="Times New Roman"/>
@@ -672,21 +669,34 @@
           <w:rFonts w:ascii="Times New Roman" w:hAnsi="Times New Roman" w:cs="Times New Roman"/>
           <w:lang w:val="en-US"/>
         </w:rPr>
-        <w:t>The limitation of the project is…</w:t>
-      </w:r>
-    </w:p>
-    <w:p>
-      <w:pPr>
-        <w:spacing w:line="360" w:lineRule="auto"/>
-        <w:rPr>
-          <w:rFonts w:ascii="Times New Roman" w:hAnsi="Times New Roman" w:cs="Times New Roman"/>
-          <w:lang w:val="en-US"/>
-        </w:rPr>
-      </w:pPr>
-    </w:p>
-    <w:p>
-      <w:pPr>
-        <w:pStyle w:val="a3"/>
+        <w:t xml:space="preserve">In this project, we did not capture the inconsistencies of reopening policy implemented by each State. </w:t>
+      </w:r>
+      <w:r>
+        <w:rPr>
+          <w:rFonts w:ascii="Times New Roman" w:hAnsi="Times New Roman" w:cs="Times New Roman"/>
+          <w:lang w:val="en-US"/>
+        </w:rPr>
+        <w:t xml:space="preserve">We also only use the initial date of reopening policy implementation. Therefore, we believe future study should  capture the inconsistencies to understand how the second and the third waves of COVID-19 cases occur. We also only use naïve before-and-after estimator to understand the change after reopening policy implementation which does not reflect the </w:t>
+      </w:r>
+      <w:r>
+        <w:rPr>
+          <w:rFonts w:ascii="Times New Roman" w:hAnsi="Times New Roman" w:cs="Times New Roman"/>
+          <w:lang w:val="en-US"/>
+        </w:rPr>
+        <w:lastRenderedPageBreak/>
+        <w:t xml:space="preserve">counterfactuals. We believe that future study can use event study to better understand </w:t>
+      </w:r>
+      <w:r>
+        <w:rPr>
+          <w:rFonts w:ascii="Times New Roman" w:hAnsi="Times New Roman" w:cs="Times New Roman"/>
+          <w:lang w:val="en-US"/>
+        </w:rPr>
+        <w:t>the impact of the policy.</w:t>
+      </w:r>
+    </w:p>
+    <w:p>
+      <w:pPr>
+        <w:pStyle w:val="ListParagraph"/>
         <w:numPr>
           <w:ilvl w:val="0"/>
           <w:numId w:val="2"/>
@@ -712,51 +722,506 @@
     <w:p>
       <w:pPr>
         <w:spacing w:line="360" w:lineRule="auto"/>
-        <w:rPr>
-          <w:rFonts w:ascii="Times New Roman" w:hAnsi="Times New Roman" w:cs="Times New Roman"/>
+        <w:jc w:val="center"/>
+        <w:rPr>
+          <w:rFonts w:ascii="Times New Roman" w:hAnsi="Times New Roman" w:cs="Times New Roman"/>
+          <w:lang w:val="en-US"/>
+        </w:rPr>
+      </w:pPr>
+      <w:r>
+        <w:rPr>
           <w:b/>
           <w:bCs/>
-          <w:lang w:val="en-US"/>
-        </w:rPr>
-      </w:pPr>
-    </w:p>
-    <w:p>
-      <w:pPr>
-        <w:pStyle w:val="a3"/>
+          <w:noProof/>
+          <w:lang w:val="en-US"/>
+        </w:rPr>
+        <w:drawing>
+          <wp:anchor distT="0" distB="0" distL="114300" distR="114300" simplePos="0" relativeHeight="251658240" behindDoc="0" locked="0" layoutInCell="1" allowOverlap="1" wp14:anchorId="73714B2A" wp14:editId="3409D01C">
+            <wp:simplePos x="0" y="0"/>
+            <wp:positionH relativeFrom="column">
+              <wp:posOffset>444047</wp:posOffset>
+            </wp:positionH>
+            <wp:positionV relativeFrom="paragraph">
+              <wp:posOffset>177800</wp:posOffset>
+            </wp:positionV>
+            <wp:extent cx="4998720" cy="2376805"/>
+            <wp:effectExtent l="0" t="0" r="5080" b="0"/>
+            <wp:wrapThrough wrapText="bothSides">
+              <wp:wrapPolygon edited="0">
+                <wp:start x="0" y="0"/>
+                <wp:lineTo x="0" y="21467"/>
+                <wp:lineTo x="21567" y="21467"/>
+                <wp:lineTo x="21567" y="0"/>
+                <wp:lineTo x="0" y="0"/>
+              </wp:wrapPolygon>
+            </wp:wrapThrough>
+            <wp:docPr id="1" name="Picture 1"/>
+            <wp:cNvGraphicFramePr>
+              <a:graphicFrameLocks xmlns:a="http://schemas.openxmlformats.org/drawingml/2006/main" noChangeAspect="1"/>
+            </wp:cNvGraphicFramePr>
+            <a:graphic xmlns:a="http://schemas.openxmlformats.org/drawingml/2006/main">
+              <a:graphicData uri="http://schemas.openxmlformats.org/drawingml/2006/picture">
+                <pic:pic xmlns:pic="http://schemas.openxmlformats.org/drawingml/2006/picture">
+                  <pic:nvPicPr>
+                    <pic:cNvPr id="1" name="average_by_party.png"/>
+                    <pic:cNvPicPr/>
+                  </pic:nvPicPr>
+                  <pic:blipFill rotWithShape="1">
+                    <a:blip r:embed="rId7">
+                      <a:extLst>
+                        <a:ext uri="{28A0092B-C50C-407E-A947-70E740481C1C}">
+                          <a14:useLocalDpi xmlns:a14="http://schemas.microsoft.com/office/drawing/2010/main" val="0"/>
+                        </a:ext>
+                      </a:extLst>
+                    </a:blip>
+                    <a:srcRect l="5778" t="5866" r="6941" b="5183"/>
+                    <a:stretch/>
+                  </pic:blipFill>
+                  <pic:spPr bwMode="auto">
+                    <a:xfrm>
+                      <a:off x="0" y="0"/>
+                      <a:ext cx="4998720" cy="2376805"/>
+                    </a:xfrm>
+                    <a:prstGeom prst="rect">
+                      <a:avLst/>
+                    </a:prstGeom>
+                    <a:ln>
+                      <a:noFill/>
+                    </a:ln>
+                    <a:extLst>
+                      <a:ext uri="{53640926-AAD7-44D8-BBD7-CCE9431645EC}">
+                        <a14:shadowObscured xmlns:a14="http://schemas.microsoft.com/office/drawing/2010/main"/>
+                      </a:ext>
+                    </a:extLst>
+                  </pic:spPr>
+                </pic:pic>
+              </a:graphicData>
+            </a:graphic>
+            <wp14:sizeRelH relativeFrom="page">
+              <wp14:pctWidth>0</wp14:pctWidth>
+            </wp14:sizeRelH>
+            <wp14:sizeRelV relativeFrom="page">
+              <wp14:pctHeight>0</wp14:pctHeight>
+            </wp14:sizeRelV>
+          </wp:anchor>
+        </w:drawing>
+      </w:r>
+      <w:r>
+        <w:rPr>
+          <w:rFonts w:ascii="Times New Roman" w:hAnsi="Times New Roman" w:cs="Times New Roman"/>
+          <w:lang w:val="en-US"/>
+        </w:rPr>
+        <w:t>Graph 1. Average Number of Daily Cases by Governors’ Affiliated Party</w:t>
+      </w:r>
+    </w:p>
+    <w:p>
+      <w:pPr>
+        <w:spacing w:line="360" w:lineRule="auto"/>
+        <w:rPr>
+          <w:rFonts w:ascii="Times New Roman" w:hAnsi="Times New Roman" w:cs="Times New Roman"/>
+          <w:lang w:val="en-US"/>
+        </w:rPr>
+      </w:pPr>
+    </w:p>
+    <w:p>
+      <w:pPr>
+        <w:spacing w:line="360" w:lineRule="auto"/>
+        <w:rPr>
+          <w:rFonts w:ascii="Times New Roman" w:hAnsi="Times New Roman" w:cs="Times New Roman"/>
+          <w:lang w:val="en-US"/>
+        </w:rPr>
+      </w:pPr>
+    </w:p>
+    <w:p>
+      <w:pPr>
+        <w:spacing w:line="360" w:lineRule="auto"/>
+        <w:rPr>
+          <w:rFonts w:ascii="Times New Roman" w:hAnsi="Times New Roman" w:cs="Times New Roman"/>
+          <w:lang w:val="en-US"/>
+        </w:rPr>
+      </w:pPr>
+    </w:p>
+    <w:p>
+      <w:pPr>
+        <w:spacing w:line="360" w:lineRule="auto"/>
+        <w:rPr>
+          <w:rFonts w:ascii="Times New Roman" w:hAnsi="Times New Roman" w:cs="Times New Roman"/>
+          <w:lang w:val="en-US"/>
+        </w:rPr>
+      </w:pPr>
+    </w:p>
+    <w:p>
+      <w:pPr>
+        <w:spacing w:line="360" w:lineRule="auto"/>
+        <w:rPr>
+          <w:rFonts w:ascii="Times New Roman" w:hAnsi="Times New Roman" w:cs="Times New Roman"/>
+          <w:lang w:val="en-US"/>
+        </w:rPr>
+      </w:pPr>
+    </w:p>
+    <w:p>
+      <w:pPr>
+        <w:spacing w:line="360" w:lineRule="auto"/>
+        <w:rPr>
+          <w:rFonts w:ascii="Times New Roman" w:hAnsi="Times New Roman" w:cs="Times New Roman"/>
+          <w:lang w:val="en-US"/>
+        </w:rPr>
+      </w:pPr>
+    </w:p>
+    <w:p>
+      <w:pPr>
+        <w:spacing w:line="360" w:lineRule="auto"/>
+        <w:rPr>
+          <w:rFonts w:ascii="Times New Roman" w:hAnsi="Times New Roman" w:cs="Times New Roman"/>
+          <w:lang w:val="en-US"/>
+        </w:rPr>
+      </w:pPr>
+    </w:p>
+    <w:p>
+      <w:pPr>
+        <w:spacing w:line="360" w:lineRule="auto"/>
+        <w:rPr>
+          <w:rFonts w:ascii="Times New Roman" w:hAnsi="Times New Roman" w:cs="Times New Roman"/>
+          <w:lang w:val="en-US"/>
+        </w:rPr>
+      </w:pPr>
+    </w:p>
+    <w:p>
+      <w:pPr>
+        <w:spacing w:line="360" w:lineRule="auto"/>
+        <w:rPr>
+          <w:rFonts w:ascii="Times New Roman" w:hAnsi="Times New Roman" w:cs="Times New Roman"/>
+          <w:lang w:val="en-US"/>
+        </w:rPr>
+      </w:pPr>
+    </w:p>
+    <w:p>
+      <w:pPr>
+        <w:spacing w:line="360" w:lineRule="auto"/>
+        <w:rPr>
+          <w:rFonts w:ascii="Times New Roman" w:hAnsi="Times New Roman" w:cs="Times New Roman"/>
+          <w:lang w:val="en-US"/>
+        </w:rPr>
+      </w:pPr>
+      <w:r>
+        <w:rPr>
+          <w:rFonts w:ascii="Times New Roman" w:hAnsi="Times New Roman" w:cs="Times New Roman"/>
+          <w:lang w:val="en-US"/>
+        </w:rPr>
+        <w:t>As we have mentioned earlier, we observed three waves of COVID-19 daily new cases in all US’ States. We try to understand whether the number of cases between States differ based on the Governors’ affiliated parties in which divided into Republican (red-states) and Democrat (blue-states). As can be observed from Graph 1 above, all states have similar trend on the number of new daily COVID-19 cases</w:t>
+      </w:r>
+      <w:r>
+        <w:rPr>
+          <w:rFonts w:ascii="Times New Roman" w:hAnsi="Times New Roman" w:cs="Times New Roman"/>
+          <w:lang w:val="en-US"/>
+        </w:rPr>
+        <w:t xml:space="preserve"> throughout the period. Observe that during the first and third waves, blue-states have relatively higher number of COVID-19 cases. However, on the second wave, red-states had relatively higher number of new cases. It implies that it is unclear whether political views affect COVID19 mitigation.</w:t>
+      </w:r>
+    </w:p>
+    <w:p>
+      <w:pPr>
+        <w:spacing w:line="360" w:lineRule="auto"/>
+        <w:jc w:val="center"/>
+        <w:rPr>
+          <w:rFonts w:ascii="Times New Roman" w:hAnsi="Times New Roman" w:cs="Times New Roman"/>
+          <w:lang w:val="en-US"/>
+        </w:rPr>
+      </w:pPr>
+      <w:r>
+        <w:rPr>
+          <w:rFonts w:ascii="Times New Roman" w:hAnsi="Times New Roman" w:cs="Times New Roman"/>
+          <w:lang w:val="en-US"/>
+        </w:rPr>
+        <w:t xml:space="preserve">Graph 1. Average Number of Daily Cases </w:t>
+      </w:r>
+      <w:r>
+        <w:rPr>
+          <w:rFonts w:ascii="Times New Roman" w:hAnsi="Times New Roman" w:cs="Times New Roman"/>
+          <w:lang w:val="en-US"/>
+        </w:rPr>
+        <w:t>in Top 25 Cases</w:t>
+      </w:r>
+    </w:p>
+    <w:p>
+      <w:pPr>
+        <w:spacing w:line="360" w:lineRule="auto"/>
+        <w:rPr>
+          <w:rFonts w:ascii="Times New Roman" w:hAnsi="Times New Roman" w:cs="Times New Roman"/>
+          <w:lang w:val="en-US"/>
+        </w:rPr>
+      </w:pPr>
+      <w:r>
+        <w:rPr>
+          <w:rFonts w:ascii="Times New Roman" w:hAnsi="Times New Roman" w:cs="Times New Roman"/>
+          <w:noProof/>
+          <w:lang w:val="en-US"/>
+        </w:rPr>
+        <w:drawing>
+          <wp:inline distT="0" distB="0" distL="0" distR="0" wp14:anchorId="1C6CF4E9" wp14:editId="1BD62E18">
+            <wp:extent cx="5399314" cy="2804160"/>
+            <wp:effectExtent l="0" t="0" r="0" b="2540"/>
+            <wp:docPr id="4" name="Picture 4"/>
+            <wp:cNvGraphicFramePr>
+              <a:graphicFrameLocks xmlns:a="http://schemas.openxmlformats.org/drawingml/2006/main" noChangeAspect="1"/>
+            </wp:cNvGraphicFramePr>
+            <a:graphic xmlns:a="http://schemas.openxmlformats.org/drawingml/2006/main">
+              <a:graphicData uri="http://schemas.openxmlformats.org/drawingml/2006/picture">
+                <pic:pic xmlns:pic="http://schemas.openxmlformats.org/drawingml/2006/picture">
+                  <pic:nvPicPr>
+                    <pic:cNvPr id="4" name="top25_states_highest_cases.png"/>
+                    <pic:cNvPicPr/>
+                  </pic:nvPicPr>
+                  <pic:blipFill rotWithShape="1">
+                    <a:blip r:embed="rId8">
+                      <a:extLst>
+                        <a:ext uri="{28A0092B-C50C-407E-A947-70E740481C1C}">
+                          <a14:useLocalDpi xmlns:a14="http://schemas.microsoft.com/office/drawing/2010/main" val="0"/>
+                        </a:ext>
+                      </a:extLst>
+                    </a:blip>
+                    <a:srcRect l="2281" t="4560" r="3439" b="3637"/>
+                    <a:stretch/>
+                  </pic:blipFill>
+                  <pic:spPr bwMode="auto">
+                    <a:xfrm>
+                      <a:off x="0" y="0"/>
+                      <a:ext cx="5400086" cy="2804561"/>
+                    </a:xfrm>
+                    <a:prstGeom prst="rect">
+                      <a:avLst/>
+                    </a:prstGeom>
+                    <a:ln>
+                      <a:noFill/>
+                    </a:ln>
+                    <a:extLst>
+                      <a:ext uri="{53640926-AAD7-44D8-BBD7-CCE9431645EC}">
+                        <a14:shadowObscured xmlns:a14="http://schemas.microsoft.com/office/drawing/2010/main"/>
+                      </a:ext>
+                    </a:extLst>
+                  </pic:spPr>
+                </pic:pic>
+              </a:graphicData>
+            </a:graphic>
+          </wp:inline>
+        </w:drawing>
+      </w:r>
+    </w:p>
+    <w:p>
+      <w:pPr>
+        <w:spacing w:line="360" w:lineRule="auto"/>
+        <w:rPr>
+          <w:rFonts w:ascii="Times New Roman" w:hAnsi="Times New Roman" w:cs="Times New Roman"/>
+          <w:b/>
+          <w:bCs/>
+          <w:lang w:val="en-US"/>
+        </w:rPr>
+      </w:pPr>
+    </w:p>
+    <w:p>
+      <w:pPr>
+        <w:spacing w:line="360" w:lineRule="auto"/>
+        <w:rPr>
+          <w:rFonts w:ascii="Times New Roman" w:hAnsi="Times New Roman" w:cs="Times New Roman"/>
+          <w:lang w:val="en-US"/>
+        </w:rPr>
+      </w:pPr>
+      <w:r>
+        <w:rPr>
+          <w:rFonts w:ascii="Times New Roman" w:hAnsi="Times New Roman" w:cs="Times New Roman"/>
+          <w:b/>
+          <w:bCs/>
+          <w:lang w:val="en-US"/>
+        </w:rPr>
+        <w:lastRenderedPageBreak/>
+        <w:tab/>
+      </w:r>
+      <w:r>
+        <w:rPr>
+          <w:rFonts w:ascii="Times New Roman" w:hAnsi="Times New Roman" w:cs="Times New Roman"/>
+          <w:lang w:val="en-US"/>
+        </w:rPr>
+        <w:t>We then rank each states based on the average number of new daily cases after reopening policy implemented at each state and come up with Graph 2. As can be seen, there are three red-states and two blue states</w:t>
+      </w:r>
+      <w:r>
+        <w:rPr>
+          <w:rFonts w:ascii="Times New Roman" w:hAnsi="Times New Roman" w:cs="Times New Roman"/>
+          <w:lang w:val="en-US"/>
+        </w:rPr>
+        <w:t xml:space="preserve"> </w:t>
+      </w:r>
+      <w:r>
+        <w:rPr>
+          <w:rFonts w:ascii="Times New Roman" w:hAnsi="Times New Roman" w:cs="Times New Roman"/>
+          <w:lang w:val="en-US"/>
+        </w:rPr>
+        <w:t>with the highest number of new daily cases</w:t>
+      </w:r>
+      <w:r>
+        <w:rPr>
+          <w:rFonts w:ascii="Times New Roman" w:hAnsi="Times New Roman" w:cs="Times New Roman"/>
+          <w:lang w:val="en-US"/>
+        </w:rPr>
+        <w:t xml:space="preserve"> among the highest 5. Out of Top 10 States, there are 6 blue-states. Out of top 25 states, there are 13 red-states and 12 blue states. This finding support our previous claim that the effects of political views are unclear</w:t>
+      </w:r>
+      <w:r>
+        <w:rPr>
+          <w:rFonts w:ascii="Times New Roman" w:hAnsi="Times New Roman" w:cs="Times New Roman"/>
+          <w:lang w:val="en-US"/>
+        </w:rPr>
+        <w:t xml:space="preserve"> in mitigating COVID-19 in the US.</w:t>
+      </w:r>
+    </w:p>
+    <w:p>
+      <w:pPr>
+        <w:spacing w:line="360" w:lineRule="auto"/>
+        <w:jc w:val="center"/>
+        <w:rPr>
+          <w:rFonts w:ascii="Times New Roman" w:hAnsi="Times New Roman" w:cs="Times New Roman"/>
+          <w:lang w:val="en-US"/>
+        </w:rPr>
+      </w:pPr>
+      <w:r>
+        <w:rPr>
+          <w:rFonts w:ascii="Times New Roman" w:hAnsi="Times New Roman" w:cs="Times New Roman"/>
+          <w:lang w:val="en-US"/>
+        </w:rPr>
+        <w:t xml:space="preserve">Graph </w:t>
+      </w:r>
+      <w:r>
+        <w:rPr>
+          <w:rFonts w:ascii="Times New Roman" w:hAnsi="Times New Roman" w:cs="Times New Roman"/>
+          <w:lang w:val="en-US"/>
+        </w:rPr>
+        <w:t>3</w:t>
+      </w:r>
+      <w:r>
+        <w:rPr>
+          <w:rFonts w:ascii="Times New Roman" w:hAnsi="Times New Roman" w:cs="Times New Roman"/>
+          <w:lang w:val="en-US"/>
+        </w:rPr>
+        <w:t>. Average Number of Daily Cases</w:t>
+      </w:r>
+    </w:p>
+    <w:p>
+      <w:pPr>
+        <w:spacing w:line="360" w:lineRule="auto"/>
+        <w:rPr>
+          <w:rFonts w:ascii="Times New Roman" w:hAnsi="Times New Roman" w:cs="Times New Roman"/>
+          <w:lang w:val="en-US"/>
+        </w:rPr>
+      </w:pPr>
+      <w:r>
+        <w:rPr>
+          <w:rFonts w:ascii="Times New Roman" w:hAnsi="Times New Roman" w:cs="Times New Roman"/>
+          <w:noProof/>
+          <w:lang w:val="en-US"/>
+        </w:rPr>
+        <w:drawing>
+          <wp:inline distT="0" distB="0" distL="0" distR="0" wp14:anchorId="4D85D007" wp14:editId="548664CE">
+            <wp:extent cx="5727700" cy="2672715"/>
+            <wp:effectExtent l="0" t="0" r="0" b="1905"/>
+            <wp:docPr id="5" name="Picture 5"/>
+            <wp:cNvGraphicFramePr>
+              <a:graphicFrameLocks xmlns:a="http://schemas.openxmlformats.org/drawingml/2006/main" noChangeAspect="1"/>
+            </wp:cNvGraphicFramePr>
+            <a:graphic xmlns:a="http://schemas.openxmlformats.org/drawingml/2006/main">
+              <a:graphicData uri="http://schemas.openxmlformats.org/drawingml/2006/picture">
+                <pic:pic xmlns:pic="http://schemas.openxmlformats.org/drawingml/2006/picture">
+                  <pic:nvPicPr>
+                    <pic:cNvPr id="5" name="dailycase_before_after.png"/>
+                    <pic:cNvPicPr/>
+                  </pic:nvPicPr>
+                  <pic:blipFill>
+                    <a:blip r:embed="rId9">
+                      <a:extLst>
+                        <a:ext uri="{28A0092B-C50C-407E-A947-70E740481C1C}">
+                          <a14:useLocalDpi xmlns:a14="http://schemas.microsoft.com/office/drawing/2010/main" val="0"/>
+                        </a:ext>
+                      </a:extLst>
+                    </a:blip>
+                    <a:stretch>
+                      <a:fillRect/>
+                    </a:stretch>
+                  </pic:blipFill>
+                  <pic:spPr>
+                    <a:xfrm>
+                      <a:off x="0" y="0"/>
+                      <a:ext cx="5727700" cy="2672715"/>
+                    </a:xfrm>
+                    <a:prstGeom prst="rect">
+                      <a:avLst/>
+                    </a:prstGeom>
+                  </pic:spPr>
+                </pic:pic>
+              </a:graphicData>
+            </a:graphic>
+          </wp:inline>
+        </w:drawing>
+      </w:r>
+    </w:p>
+    <w:p>
+      <w:pPr>
+        <w:spacing w:line="360" w:lineRule="auto"/>
+        <w:rPr>
+          <w:rFonts w:ascii="Times New Roman" w:hAnsi="Times New Roman" w:cs="Times New Roman"/>
+          <w:lang w:val="en-US"/>
+        </w:rPr>
+      </w:pPr>
+      <w:r>
+        <w:rPr>
+          <w:rFonts w:ascii="Times New Roman" w:hAnsi="Times New Roman" w:cs="Times New Roman"/>
+          <w:lang w:val="en-US"/>
+        </w:rPr>
+        <w:tab/>
+        <w:t>We use naïve before and after estimator to estimate the impact of reopening policy at all state using the mean date as the period of when the policy was implemented. We found and increase of 50,702 new daily cases on average after the reopening policy was implemented.</w:t>
+      </w:r>
+    </w:p>
+    <w:p>
+      <w:pPr>
+        <w:spacing w:line="360" w:lineRule="auto"/>
+        <w:rPr>
+          <w:rFonts w:ascii="Times New Roman" w:hAnsi="Times New Roman" w:cs="Times New Roman"/>
+          <w:lang w:val="en-US"/>
+        </w:rPr>
+      </w:pPr>
+    </w:p>
+    <w:p>
+      <w:pPr>
+        <w:pStyle w:val="ListParagraph"/>
         <w:numPr>
           <w:ilvl w:val="0"/>
           <w:numId w:val="2"/>
         </w:numPr>
         <w:spacing w:line="360" w:lineRule="auto"/>
         <w:rPr>
+          <w:rFonts w:ascii="Times New Roman" w:hAnsi="Times New Roman" w:cs="Times New Roman"/>
+          <w:b/>
+          <w:bCs/>
+          <w:lang w:val="en-US"/>
+        </w:rPr>
+      </w:pPr>
+      <w:r>
+        <w:rPr>
           <w:rFonts w:ascii="Times New Roman" w:hAnsi="Times New Roman" w:cs="Times New Roman" w:hint="eastAsia"/>
           <w:b/>
           <w:bCs/>
-          <w:lang w:val="en-US"/>
-        </w:rPr>
-      </w:pPr>
-      <w:r>
-        <w:rPr>
-          <w:rFonts w:ascii="Times New Roman" w:hAnsi="Times New Roman" w:cs="Times New Roman" w:hint="eastAsia"/>
+          <w:lang w:val="en-US" w:eastAsia="zh-CN"/>
+        </w:rPr>
+        <w:t>E</w:t>
+      </w:r>
+      <w:r>
+        <w:rPr>
+          <w:rFonts w:ascii="Times New Roman" w:hAnsi="Times New Roman" w:cs="Times New Roman"/>
           <w:b/>
           <w:bCs/>
           <w:lang w:val="en-US" w:eastAsia="zh-CN"/>
         </w:rPr>
-        <w:t>E</w:t>
-      </w:r>
-      <w:r>
-        <w:rPr>
-          <w:rFonts w:ascii="Times New Roman" w:hAnsi="Times New Roman" w:cs="Times New Roman"/>
-          <w:b/>
-          <w:bCs/>
-          <w:lang w:val="en-US" w:eastAsia="zh-CN"/>
-        </w:rPr>
         <w:t>xplanation of Working Process</w:t>
       </w:r>
     </w:p>
     <w:p>
       <w:pPr>
-        <w:pStyle w:val="a3"/>
+        <w:pStyle w:val="ListParagraph"/>
         <w:numPr>
           <w:ilvl w:val="0"/>
           <w:numId w:val="4"/>
@@ -764,7 +1229,7 @@
         <w:spacing w:line="360" w:lineRule="auto"/>
         <w:jc w:val="both"/>
         <w:rPr>
-          <w:rFonts w:ascii="Times New Roman" w:hAnsi="Times New Roman" w:cs="Times New Roman" w:hint="eastAsia"/>
+          <w:rFonts w:ascii="Times New Roman" w:hAnsi="Times New Roman" w:cs="Times New Roman"/>
           <w:lang w:val="en-US" w:eastAsia="zh-CN"/>
         </w:rPr>
       </w:pPr>
@@ -791,10 +1256,10 @@
         </w:rPr>
         <w:t xml:space="preserve">We scrapped text to get the date in which reopening policy was implemented. Here, we first need to define the reopening policy. Since each state has different policies/executive orders/phases, and </w:t>
       </w:r>
-      <w:hyperlink r:id="rId7" w:history="1">
+      <w:hyperlink r:id="rId10" w:history="1">
         <w:r>
           <w:rPr>
-            <w:rStyle w:val="a8"/>
+            <w:rStyle w:val="Hyperlink"/>
             <w:rFonts w:ascii="Times New Roman" w:hAnsi="Times New Roman" w:cs="Times New Roman"/>
             <w:lang w:val="en-US"/>
           </w:rPr>
@@ -806,7 +1271,7 @@
           <w:rFonts w:ascii="Times New Roman" w:hAnsi="Times New Roman" w:cs="Times New Roman"/>
           <w:lang w:val="en-US"/>
         </w:rPr>
-        <w:t xml:space="preserve"> varies a lot across people, it is hard to find a </w:t>
+        <w:t xml:space="preserve"> varies a lot across people, it is hard to find a general rule that tells us the extent of reopen in one state. Thus, instead of looking at the reopening policy directly, we paid attention to the date when the stay-at-home order expires. The expiration of the stay-at-home order indicates that people are not strictly quarantined at home. Instead, they can go to public places and resume regular social activities while still remain 6-feet social distance. It indicates that the economy of the state is generally on the track of getting back to normal. Most states have stay-at-home order that expired from Apr to </w:t>
       </w:r>
       <w:r>
         <w:rPr>
@@ -814,7 +1279,7 @@
           <w:lang w:val="en-US"/>
         </w:rPr>
         <w:lastRenderedPageBreak/>
-        <w:t>general rule that tells us the extent of reopen in one state. Thus, instead of looking at the reopening policy directly, we paid attention to the date when the stay-at-home order expires. The expiration of the stay-at-home order indicates that people are not strictly quarantined at home. Instead, they can go to public places and resume regular social activities while still remain 6-feet social distance. It indicates that the economy of the state is generally on the track of getting back to normal. Most states have stay-at-home order that expired from Apr to Jun. Thus, it is more convenient to do the comparison as most stay-at-home orders are similar to each other.</w:t>
+        <w:t>Jun. Thus, it is more convenient to do the comparison as most stay-at-home orders are similar to each other.</w:t>
       </w:r>
     </w:p>
     <w:p>
@@ -832,10 +1297,10 @@
         </w:rPr>
         <w:t xml:space="preserve">We checked three websites to get the accurate results for the expiration of the stay-at-home order: </w:t>
       </w:r>
-      <w:hyperlink r:id="rId8" w:history="1">
+      <w:hyperlink r:id="rId11" w:history="1">
         <w:r>
           <w:rPr>
-            <w:rStyle w:val="a8"/>
+            <w:rStyle w:val="Hyperlink"/>
             <w:rFonts w:ascii="Times New Roman" w:hAnsi="Times New Roman" w:cs="Times New Roman"/>
             <w:lang w:val="en-US"/>
           </w:rPr>
@@ -849,10 +1314,10 @@
         </w:rPr>
         <w:t xml:space="preserve">, </w:t>
       </w:r>
-      <w:hyperlink r:id="rId9" w:history="1">
+      <w:hyperlink r:id="rId12" w:history="1">
         <w:r>
           <w:rPr>
-            <w:rStyle w:val="a8"/>
+            <w:rStyle w:val="Hyperlink"/>
             <w:rFonts w:ascii="Times New Roman" w:hAnsi="Times New Roman" w:cs="Times New Roman"/>
             <w:lang w:val="en-US"/>
           </w:rPr>
@@ -866,10 +1331,10 @@
         </w:rPr>
         <w:t xml:space="preserve"> and </w:t>
       </w:r>
-      <w:hyperlink r:id="rId10" w:history="1">
+      <w:hyperlink r:id="rId13" w:history="1">
         <w:r>
           <w:rPr>
-            <w:rStyle w:val="a8"/>
+            <w:rStyle w:val="Hyperlink"/>
             <w:rFonts w:ascii="Times New Roman" w:hAnsi="Times New Roman" w:cs="Times New Roman"/>
             <w:lang w:val="en-US"/>
           </w:rPr>
@@ -881,28 +1346,76 @@
           <w:rFonts w:ascii="Times New Roman" w:hAnsi="Times New Roman" w:cs="Times New Roman"/>
           <w:lang w:val="en-US"/>
         </w:rPr>
-        <w:t>. We first tried Huschblackwell, as it has very detailed explanation by date about how the reopen progressed in each state. However, it is very complicated to get the accurate reopen date due to the diverse definition of reopen and the complicatedness of the text on this website. We tried to use NLP and keyword index, but found it is even hard to include all keywords that indicates reopen or stay-at-home order. Thus, we decided to jump to other sources. We find NGA but too many states’ dates are missing. Thus, we changed to Multistate. It is very clearly organized and relatively easy to scrape. It worked pretty well, though there are a few states that do not have data. We manually checked their official websites, news and information on Huschblackwell and input those dates.</w:t>
-      </w:r>
-    </w:p>
-    <w:p>
-      <w:pPr>
-        <w:spacing w:line="360" w:lineRule="auto"/>
-        <w:rPr>
-          <w:rFonts w:ascii="Times New Roman" w:hAnsi="Times New Roman" w:cs="Times New Roman"/>
-          <w:lang w:val="en-US"/>
-        </w:rPr>
-      </w:pPr>
-      <w:r>
-        <w:rPr>
-          <w:rFonts w:ascii="Times New Roman" w:hAnsi="Times New Roman" w:cs="Times New Roman"/>
-          <w:lang w:val="en-US"/>
-        </w:rPr>
-        <w:t>In terms of data regarding Covid cases and Governor’s political party, there are pre-existing dataset on the internet. Thus, we downloaded and tidied the data. Then we merged the two datasets with the dates that we generated by web scraping.</w:t>
-      </w:r>
-    </w:p>
-    <w:p>
-      <w:pPr>
-        <w:pStyle w:val="a3"/>
+        <w:t xml:space="preserve">. We first tried </w:t>
+      </w:r>
+      <w:proofErr w:type="spellStart"/>
+      <w:r>
+        <w:rPr>
+          <w:rFonts w:ascii="Times New Roman" w:hAnsi="Times New Roman" w:cs="Times New Roman"/>
+          <w:lang w:val="en-US"/>
+        </w:rPr>
+        <w:t>Huschblackwell</w:t>
+      </w:r>
+      <w:proofErr w:type="spellEnd"/>
+      <w:r>
+        <w:rPr>
+          <w:rFonts w:ascii="Times New Roman" w:hAnsi="Times New Roman" w:cs="Times New Roman"/>
+          <w:lang w:val="en-US"/>
+        </w:rPr>
+        <w:t xml:space="preserve">, as it has very detailed explanation by date about how the reopen progressed in each state. However, it is very complicated to get the accurate reopen date due to the diverse definition of reopen and the complicatedness of the text on this website. We tried to use NLP and keyword index, but found it is even hard to include all keywords that indicates reopen or stay-at-home order. Thus, we decided to jump to other sources. We find NGA but too many states’ dates are missing. Thus, we changed to Multistate. It is very clearly organized and relatively easy to scrape. It worked pretty well, though there are a few states that do not have data. We manually checked their official websites, news and information on </w:t>
+      </w:r>
+      <w:proofErr w:type="spellStart"/>
+      <w:r>
+        <w:rPr>
+          <w:rFonts w:ascii="Times New Roman" w:hAnsi="Times New Roman" w:cs="Times New Roman"/>
+          <w:lang w:val="en-US"/>
+        </w:rPr>
+        <w:t>Huschblackwell</w:t>
+      </w:r>
+      <w:proofErr w:type="spellEnd"/>
+      <w:r>
+        <w:rPr>
+          <w:rFonts w:ascii="Times New Roman" w:hAnsi="Times New Roman" w:cs="Times New Roman"/>
+          <w:lang w:val="en-US"/>
+        </w:rPr>
+        <w:t xml:space="preserve"> and input those dates.</w:t>
+      </w:r>
+    </w:p>
+    <w:p>
+      <w:pPr>
+        <w:spacing w:line="360" w:lineRule="auto"/>
+        <w:rPr>
+          <w:rFonts w:ascii="Times New Roman" w:hAnsi="Times New Roman" w:cs="Times New Roman"/>
+          <w:lang w:val="en-US"/>
+        </w:rPr>
+      </w:pPr>
+      <w:r>
+        <w:rPr>
+          <w:rFonts w:ascii="Times New Roman" w:hAnsi="Times New Roman" w:cs="Times New Roman"/>
+          <w:lang w:val="en-US"/>
+        </w:rPr>
+        <w:t xml:space="preserve">In terms of data regarding </w:t>
+      </w:r>
+      <w:proofErr w:type="spellStart"/>
+      <w:r>
+        <w:rPr>
+          <w:rFonts w:ascii="Times New Roman" w:hAnsi="Times New Roman" w:cs="Times New Roman"/>
+          <w:lang w:val="en-US"/>
+        </w:rPr>
+        <w:t>Covid</w:t>
+      </w:r>
+      <w:proofErr w:type="spellEnd"/>
+      <w:r>
+        <w:rPr>
+          <w:rFonts w:ascii="Times New Roman" w:hAnsi="Times New Roman" w:cs="Times New Roman"/>
+          <w:lang w:val="en-US"/>
+        </w:rPr>
+        <w:t xml:space="preserve"> cases and Governor’s political party, there are pre-existing dataset on the internet. Thus, we downloaded and tidied the data. Then we merged the two datasets with the dates that we generated by web scraping.</w:t>
+      </w:r>
+    </w:p>
+    <w:p>
+      <w:pPr>
+        <w:pStyle w:val="ListParagraph"/>
         <w:numPr>
           <w:ilvl w:val="0"/>
           <w:numId w:val="4"/>
@@ -929,10 +1442,23 @@
           <w:lang w:val="en-US"/>
         </w:rPr>
       </w:pPr>
-    </w:p>
-    <w:p>
-      <w:pPr>
-        <w:pStyle w:val="a3"/>
+      <w:bookmarkStart w:id="0" w:name="_GoBack"/>
+      <w:bookmarkEnd w:id="0"/>
+    </w:p>
+    <w:p>
+      <w:pPr>
+        <w:spacing w:line="360" w:lineRule="auto"/>
+        <w:rPr>
+          <w:rFonts w:ascii="Times New Roman" w:hAnsi="Times New Roman" w:cs="Times New Roman"/>
+          <w:b/>
+          <w:bCs/>
+          <w:lang w:val="en-US"/>
+        </w:rPr>
+      </w:pPr>
+    </w:p>
+    <w:p>
+      <w:pPr>
+        <w:pStyle w:val="ListParagraph"/>
         <w:numPr>
           <w:ilvl w:val="0"/>
           <w:numId w:val="2"/>
@@ -952,43 +1478,23 @@
           <w:bCs/>
           <w:lang w:val="en-US"/>
         </w:rPr>
-        <w:t>Discussion</w:t>
-      </w:r>
-    </w:p>
-    <w:p>
-      <w:pPr>
-        <w:spacing w:line="360" w:lineRule="auto"/>
-        <w:rPr>
-          <w:rFonts w:ascii="Times New Roman" w:hAnsi="Times New Roman" w:cs="Times New Roman"/>
-          <w:b/>
-          <w:bCs/>
-          <w:lang w:val="en-US"/>
-        </w:rPr>
-      </w:pPr>
-    </w:p>
-    <w:p>
-      <w:pPr>
-        <w:pStyle w:val="a3"/>
-        <w:numPr>
-          <w:ilvl w:val="0"/>
-          <w:numId w:val="2"/>
-        </w:numPr>
-        <w:spacing w:line="360" w:lineRule="auto"/>
-        <w:rPr>
-          <w:rFonts w:ascii="Times New Roman" w:hAnsi="Times New Roman" w:cs="Times New Roman"/>
-          <w:b/>
-          <w:bCs/>
-          <w:lang w:val="en-US"/>
-        </w:rPr>
-      </w:pPr>
-      <w:r>
-        <w:rPr>
-          <w:rFonts w:ascii="Times New Roman" w:hAnsi="Times New Roman" w:cs="Times New Roman"/>
-          <w:b/>
-          <w:bCs/>
-          <w:lang w:val="en-US"/>
-        </w:rPr>
         <w:t>Conclusion</w:t>
+      </w:r>
+    </w:p>
+    <w:p>
+      <w:pPr>
+        <w:spacing w:line="360" w:lineRule="auto"/>
+        <w:rPr>
+          <w:rFonts w:ascii="Times New Roman" w:hAnsi="Times New Roman" w:cs="Times New Roman"/>
+          <w:lang w:val="en-US"/>
+        </w:rPr>
+      </w:pPr>
+      <w:r>
+        <w:rPr>
+          <w:rFonts w:ascii="Times New Roman" w:hAnsi="Times New Roman" w:cs="Times New Roman"/>
+          <w:lang w:val="en-US"/>
+        </w:rPr>
+        <w:t>The reopening policy increase the observed number of new daily cases on average at all states. It is unclear whether political view affect the mitigation of COVID-19 in the US.</w:t>
       </w:r>
     </w:p>
     <w:sectPr>
@@ -1987,17 +2493,17 @@
     <w:lsdException w:name="Unresolved Mention" w:semiHidden="1" w:unhideWhenUsed="1"/>
     <w:lsdException w:name="Smart Link" w:semiHidden="1" w:unhideWhenUsed="1"/>
   </w:latentStyles>
-  <w:style w:type="paragraph" w:default="1" w:styleId="a">
+  <w:style w:type="paragraph" w:default="1" w:styleId="Normal">
     <w:name w:val="Normal"/>
     <w:qFormat/>
   </w:style>
-  <w:style w:type="character" w:default="1" w:styleId="a0">
+  <w:style w:type="character" w:default="1" w:styleId="DefaultParagraphFont">
     <w:name w:val="Default Paragraph Font"/>
     <w:uiPriority w:val="1"/>
     <w:semiHidden/>
     <w:unhideWhenUsed/>
   </w:style>
-  <w:style w:type="table" w:default="1" w:styleId="a1">
+  <w:style w:type="table" w:default="1" w:styleId="TableNormal">
     <w:name w:val="Normal Table"/>
     <w:uiPriority w:val="99"/>
     <w:semiHidden/>
@@ -2012,15 +2518,15 @@
       </w:tblCellMar>
     </w:tblPr>
   </w:style>
-  <w:style w:type="numbering" w:default="1" w:styleId="a2">
+  <w:style w:type="numbering" w:default="1" w:styleId="NoList">
     <w:name w:val="No List"/>
     <w:uiPriority w:val="99"/>
     <w:semiHidden/>
     <w:unhideWhenUsed/>
   </w:style>
-  <w:style w:type="paragraph" w:styleId="a3">
+  <w:style w:type="paragraph" w:styleId="ListParagraph">
     <w:name w:val="List Paragraph"/>
-    <w:basedOn w:val="a"/>
+    <w:basedOn w:val="Normal"/>
     <w:uiPriority w:val="34"/>
     <w:qFormat/>
     <w:rsid w:val="00DD3171"/>
@@ -2029,10 +2535,10 @@
       <w:contextualSpacing/>
     </w:pPr>
   </w:style>
-  <w:style w:type="paragraph" w:styleId="a4">
+  <w:style w:type="paragraph" w:styleId="Header">
     <w:name w:val="header"/>
-    <w:basedOn w:val="a"/>
-    <w:link w:val="a5"/>
+    <w:basedOn w:val="Normal"/>
+    <w:link w:val="HeaderChar"/>
     <w:uiPriority w:val="99"/>
     <w:unhideWhenUsed/>
     <w:rsid w:val="00804298"/>
@@ -2043,17 +2549,17 @@
       </w:tabs>
     </w:pPr>
   </w:style>
-  <w:style w:type="character" w:customStyle="1" w:styleId="a5">
-    <w:name w:val="页眉 字符"/>
-    <w:basedOn w:val="a0"/>
-    <w:link w:val="a4"/>
+  <w:style w:type="character" w:customStyle="1" w:styleId="HeaderChar">
+    <w:name w:val="Header Char"/>
+    <w:basedOn w:val="DefaultParagraphFont"/>
+    <w:link w:val="Header"/>
     <w:uiPriority w:val="99"/>
     <w:rsid w:val="00804298"/>
   </w:style>
-  <w:style w:type="paragraph" w:styleId="a6">
+  <w:style w:type="paragraph" w:styleId="Footer">
     <w:name w:val="footer"/>
-    <w:basedOn w:val="a"/>
-    <w:link w:val="a7"/>
+    <w:basedOn w:val="Normal"/>
+    <w:link w:val="FooterChar"/>
     <w:uiPriority w:val="99"/>
     <w:unhideWhenUsed/>
     <w:rsid w:val="00804298"/>
@@ -2064,16 +2570,16 @@
       </w:tabs>
     </w:pPr>
   </w:style>
-  <w:style w:type="character" w:customStyle="1" w:styleId="a7">
-    <w:name w:val="页脚 字符"/>
-    <w:basedOn w:val="a0"/>
-    <w:link w:val="a6"/>
+  <w:style w:type="character" w:customStyle="1" w:styleId="FooterChar">
+    <w:name w:val="Footer Char"/>
+    <w:basedOn w:val="DefaultParagraphFont"/>
+    <w:link w:val="Footer"/>
     <w:uiPriority w:val="99"/>
     <w:rsid w:val="00804298"/>
   </w:style>
-  <w:style w:type="character" w:styleId="a8">
+  <w:style w:type="character" w:styleId="Hyperlink">
     <w:name w:val="Hyperlink"/>
-    <w:basedOn w:val="a0"/>
+    <w:basedOn w:val="DefaultParagraphFont"/>
     <w:uiPriority w:val="99"/>
     <w:unhideWhenUsed/>
     <w:rsid w:val="000C795F"/>
@@ -2082,9 +2588,9 @@
       <w:u w:val="single"/>
     </w:rPr>
   </w:style>
-  <w:style w:type="character" w:styleId="a9">
+  <w:style w:type="character" w:styleId="UnresolvedMention">
     <w:name w:val="Unresolved Mention"/>
-    <w:basedOn w:val="a0"/>
+    <w:basedOn w:val="DefaultParagraphFont"/>
     <w:uiPriority w:val="99"/>
     <w:semiHidden/>
     <w:unhideWhenUsed/>

</xml_diff>

<commit_message>
Save midpoint documents into oldfile folder. Some changes to the Write up
</commit_message>
<xml_diff>
--- a/Write up.docx
+++ b/Write up.docx
@@ -333,7 +333,7 @@
         <w:spacing w:line="360" w:lineRule="auto"/>
         <w:jc w:val="both"/>
         <w:rPr>
-          <w:rFonts w:ascii="Times New Roman" w:hAnsi="Times New Roman" w:cs="Times New Roman" w:hint="eastAsia"/>
+          <w:rFonts w:ascii="Times New Roman" w:hAnsi="Times New Roman" w:cs="Times New Roman"/>
           <w:lang w:val="en-US" w:eastAsia="zh-CN"/>
         </w:rPr>
       </w:pPr>
@@ -604,7 +604,7 @@
         <w:spacing w:line="360" w:lineRule="auto"/>
         <w:jc w:val="both"/>
         <w:rPr>
-          <w:rFonts w:ascii="Times New Roman" w:hAnsi="Times New Roman" w:cs="Times New Roman" w:hint="eastAsia"/>
+          <w:rFonts w:ascii="Times New Roman" w:hAnsi="Times New Roman" w:cs="Times New Roman"/>
           <w:lang w:val="en-US" w:eastAsia="zh-CN"/>
         </w:rPr>
       </w:pPr>
@@ -833,6 +833,13 @@
           <w:lang w:val="en-US"/>
         </w:rPr>
         <w:t xml:space="preserve"> </w:t>
+      </w:r>
+      <w:r>
+        <w:rPr>
+          <w:rFonts w:ascii="Times New Roman" w:hAnsi="Times New Roman" w:cs="Times New Roman"/>
+          <w:lang w:val="en-US"/>
+        </w:rPr>
+        <w:t>Moreover, we only took into account the political party, but other important factors are missing in our project, such as population, state industry, etc. Those can be added to further analysis.</w:t>
       </w:r>
     </w:p>
     <w:p>
@@ -2588,14 +2595,7 @@
           <w:rFonts w:ascii="Times New Roman" w:hAnsi="Times New Roman" w:cs="Times New Roman"/>
           <w:lang w:val="en-US" w:eastAsia="zh-CN"/>
         </w:rPr>
-        <w:t>est Number of Average Daily New Cases</w:t>
-      </w:r>
-      <w:r>
-        <w:rPr>
-          <w:rFonts w:ascii="Times New Roman" w:hAnsi="Times New Roman" w:cs="Times New Roman"/>
-          <w:lang w:val="en-US" w:eastAsia="zh-CN"/>
-        </w:rPr>
-        <w:t xml:space="preserve"> </w:t>
+        <w:t xml:space="preserve">est Number of Average Daily New Cases </w:t>
       </w:r>
       <w:r>
         <w:rPr>
@@ -2703,7 +2703,7 @@
         <w:spacing w:line="360" w:lineRule="auto"/>
         <w:jc w:val="both"/>
         <w:rPr>
-          <w:rFonts w:ascii="Times New Roman" w:hAnsi="Times New Roman" w:cs="Times New Roman" w:hint="eastAsia"/>
+          <w:rFonts w:ascii="Times New Roman" w:hAnsi="Times New Roman" w:cs="Times New Roman"/>
           <w:lang w:val="en-US" w:eastAsia="zh-CN"/>
         </w:rPr>
       </w:pPr>
@@ -3108,7 +3108,7 @@
         <w:spacing w:line="360" w:lineRule="auto"/>
         <w:jc w:val="both"/>
         <w:rPr>
-          <w:rFonts w:ascii="Times New Roman" w:hAnsi="Times New Roman" w:cs="Times New Roman" w:hint="eastAsia"/>
+          <w:rFonts w:ascii="Times New Roman" w:hAnsi="Times New Roman" w:cs="Times New Roman"/>
           <w:lang w:val="en-US" w:eastAsia="zh-CN"/>
         </w:rPr>
       </w:pPr>

</xml_diff>

<commit_message>
Tiny change to write up
</commit_message>
<xml_diff>
--- a/Write up.docx
+++ b/Write up.docx
@@ -295,6 +295,25 @@
     <w:p>
       <w:pPr>
         <w:pStyle w:val="a3"/>
+        <w:spacing w:line="360" w:lineRule="auto"/>
+        <w:ind w:left="1080"/>
+        <w:jc w:val="both"/>
+        <w:rPr>
+          <w:rFonts w:ascii="Times New Roman" w:hAnsi="Times New Roman" w:cs="Times New Roman"/>
+          <w:lang w:val="en-US" w:eastAsia="zh-CN"/>
+        </w:rPr>
+      </w:pPr>
+      <w:r>
+        <w:rPr>
+          <w:rFonts w:ascii="Times New Roman" w:hAnsi="Times New Roman" w:cs="Times New Roman"/>
+          <w:lang w:val="en-US" w:eastAsia="zh-CN"/>
+        </w:rPr>
+        <w:t>(downloading_and_webscraping.py)</w:t>
+      </w:r>
+    </w:p>
+    <w:p>
+      <w:pPr>
+        <w:pStyle w:val="a3"/>
         <w:numPr>
           <w:ilvl w:val="0"/>
           <w:numId w:val="3"/>
@@ -326,6 +345,46 @@
           <w:lang w:val="en-US" w:eastAsia="zh-CN"/>
         </w:rPr>
         <w:t>draw graphs to show results</w:t>
+      </w:r>
+    </w:p>
+    <w:p>
+      <w:pPr>
+        <w:pStyle w:val="a3"/>
+        <w:spacing w:line="360" w:lineRule="auto"/>
+        <w:ind w:left="1080"/>
+        <w:jc w:val="both"/>
+        <w:rPr>
+          <w:rFonts w:ascii="Times New Roman" w:hAnsi="Times New Roman" w:cs="Times New Roman" w:hint="eastAsia"/>
+          <w:lang w:val="en-US" w:eastAsia="zh-CN"/>
+        </w:rPr>
+      </w:pPr>
+      <w:r>
+        <w:rPr>
+          <w:rFonts w:ascii="Times New Roman" w:hAnsi="Times New Roman" w:cs="Times New Roman"/>
+          <w:lang w:val="en-US" w:eastAsia="zh-CN"/>
+        </w:rPr>
+        <w:t>analysis</w:t>
+      </w:r>
+      <w:r>
+        <w:rPr>
+          <w:rFonts w:ascii="Times New Roman" w:hAnsi="Times New Roman" w:cs="Times New Roman"/>
+          <w:lang w:val="en-US" w:eastAsia="zh-CN"/>
+        </w:rPr>
+        <w:t>_and_</w:t>
+      </w:r>
+      <w:r>
+        <w:rPr>
+          <w:rFonts w:ascii="Times New Roman" w:hAnsi="Times New Roman" w:cs="Times New Roman"/>
+          <w:lang w:val="en-US" w:eastAsia="zh-CN"/>
+        </w:rPr>
+        <w:t>graph</w:t>
+      </w:r>
+      <w:r>
+        <w:rPr>
+          <w:rFonts w:ascii="Times New Roman" w:hAnsi="Times New Roman" w:cs="Times New Roman"/>
+          <w:lang w:val="en-US" w:eastAsia="zh-CN"/>
+        </w:rPr>
+        <w:t>.py)</w:t>
       </w:r>
     </w:p>
     <w:p>
@@ -589,7 +648,15 @@
           <w:rFonts w:ascii="Times New Roman" w:hAnsi="Times New Roman" w:cs="Times New Roman"/>
           <w:lang w:val="en-US" w:eastAsia="zh-CN"/>
         </w:rPr>
-        <w:t xml:space="preserve"> This finding tells us that reopening does have a positive effect on the number of new Covid cases. It took some time to see the increase of case number as people slowly return to normal life. It also tells us that most states are not ready for getting back to normal yet. </w:t>
+        <w:t xml:space="preserve"> This finding tells us that reopening does have a positive effect on the number of new Covid cases. It took some time to see the increase of case number as people slowly return to normal life. It also tells us that most states are not ready </w:t>
+      </w:r>
+      <w:r>
+        <w:rPr>
+          <w:rFonts w:ascii="Times New Roman" w:hAnsi="Times New Roman" w:cs="Times New Roman"/>
+          <w:lang w:val="en-US" w:eastAsia="zh-CN"/>
+        </w:rPr>
+        <w:lastRenderedPageBreak/>
+        <w:t xml:space="preserve">for getting back to normal yet. </w:t>
       </w:r>
       <w:r>
         <w:rPr>
@@ -623,7 +690,6 @@
           <w:rFonts w:ascii="Times New Roman" w:hAnsi="Times New Roman" w:cs="Times New Roman" w:hint="eastAsia"/>
           <w:lang w:val="en-US" w:eastAsia="zh-CN"/>
         </w:rPr>
-        <w:lastRenderedPageBreak/>
         <w:t>T</w:t>
       </w:r>
       <w:r>

</xml_diff>